<commit_message>
change name and "find & findAll"
</commit_message>
<xml_diff>
--- a/common commands.docx
+++ b/common commands.docx
@@ -9,32 +9,72 @@
           <w:szCs w:val="28"/>
         </w:rPr>
       </w:pPr>
-      <w:hyperlink r:id="rId4" w:history="1">
-        <w:r>
-          <w:rPr>
-            <w:rStyle w:val="Hyperlink"/>
-            <w:sz w:val="28"/>
-            <w:szCs w:val="28"/>
-          </w:rPr>
-          <w:t>https://www.google.com/search?q=bike</w:t>
-        </w:r>
-      </w:hyperlink>
       <w:r>
         <w:rPr>
           <w:sz w:val="28"/>
           <w:szCs w:val="28"/>
         </w:rPr>
-        <w:t xml:space="preserve"> ---&gt; search=bike</w:t>
-      </w:r>
-    </w:p>
-    <w:p>
-      <w:pPr>
+        <w:fldChar w:fldCharType="begin"/>
+      </w:r>
+      <w:r>
         <w:rPr>
           <w:sz w:val="28"/>
           <w:szCs w:val="28"/>
         </w:rPr>
-      </w:pPr>
-      <w:hyperlink r:id="rId5" w:history="1">
+        <w:instrText xml:space="preserve"> HYPERLINK "</w:instrText>
+      </w:r>
+      <w:r>
+        <w:rPr>
+          <w:sz w:val="28"/>
+          <w:szCs w:val="28"/>
+        </w:rPr>
+        <w:instrText>https://www.google.com/search?q=bike</w:instrText>
+      </w:r>
+      <w:r>
+        <w:rPr>
+          <w:sz w:val="28"/>
+          <w:szCs w:val="28"/>
+        </w:rPr>
+        <w:instrText xml:space="preserve">" </w:instrText>
+      </w:r>
+      <w:r>
+        <w:rPr>
+          <w:sz w:val="28"/>
+          <w:szCs w:val="28"/>
+        </w:rPr>
+        <w:fldChar w:fldCharType="separate"/>
+      </w:r>
+      <w:r>
+        <w:rPr>
+          <w:rStyle w:val="Hyperlink"/>
+          <w:sz w:val="28"/>
+          <w:szCs w:val="28"/>
+        </w:rPr>
+        <w:t>https://www.google.com/search?q=bike</w:t>
+      </w:r>
+      <w:r>
+        <w:rPr>
+          <w:sz w:val="28"/>
+          <w:szCs w:val="28"/>
+        </w:rPr>
+        <w:fldChar w:fldCharType="end"/>
+      </w:r>
+      <w:r>
+        <w:rPr>
+          <w:sz w:val="28"/>
+          <w:szCs w:val="28"/>
+        </w:rPr>
+        <w:t xml:space="preserve"> ---&gt; search=bike</w:t>
+      </w:r>
+    </w:p>
+    <w:p>
+      <w:pPr>
+        <w:rPr>
+          <w:sz w:val="28"/>
+          <w:szCs w:val="28"/>
+        </w:rPr>
+      </w:pPr>
+      <w:hyperlink r:id="rId4" w:history="1">
         <w:r>
           <w:rPr>
             <w:rStyle w:val="Hyperlink"/>
@@ -59,7 +99,7 @@
           <w:szCs w:val="28"/>
         </w:rPr>
       </w:pPr>
-      <w:hyperlink r:id="rId6" w:history="1">
+      <w:hyperlink r:id="rId5" w:history="1">
         <w:r>
           <w:rPr>
             <w:rStyle w:val="Hyperlink"/>
@@ -84,7 +124,7 @@
           <w:szCs w:val="28"/>
         </w:rPr>
       </w:pPr>
-      <w:hyperlink r:id="rId7" w:history="1">
+      <w:hyperlink r:id="rId6" w:history="1">
         <w:r>
           <w:rPr>
             <w:rStyle w:val="Hyperlink"/>
@@ -204,8 +244,19 @@
           <w:sz w:val="21"/>
           <w:szCs w:val="21"/>
         </w:rPr>
-        <w:t> BeautifulSoup</w:t>
-      </w:r>
+        <w:t> </w:t>
+      </w:r>
+      <w:proofErr w:type="spellStart"/>
+      <w:r>
+        <w:rPr>
+          <w:rFonts w:ascii="Consolas" w:eastAsia="Times New Roman" w:hAnsi="Consolas" w:cs="Times New Roman"/>
+          <w:color w:val="D4D4D4"/>
+          <w:sz w:val="21"/>
+          <w:szCs w:val="21"/>
+        </w:rPr>
+        <w:t>BeautifulSoup</w:t>
+      </w:r>
+      <w:proofErr w:type="spellEnd"/>
     </w:p>
     <w:p>
       <w:pPr>
@@ -267,7 +318,47 @@
           <w:sz w:val="21"/>
           <w:szCs w:val="21"/>
         </w:rPr>
-        <w:t>result = requests.get(url)</w:t>
+        <w:t>result = </w:t>
+      </w:r>
+      <w:proofErr w:type="spellStart"/>
+      <w:r>
+        <w:rPr>
+          <w:rFonts w:ascii="Consolas" w:eastAsia="Times New Roman" w:hAnsi="Consolas" w:cs="Times New Roman"/>
+          <w:color w:val="D4D4D4"/>
+          <w:sz w:val="21"/>
+          <w:szCs w:val="21"/>
+        </w:rPr>
+        <w:t>requests.get</w:t>
+      </w:r>
+      <w:proofErr w:type="spellEnd"/>
+      <w:r>
+        <w:rPr>
+          <w:rFonts w:ascii="Consolas" w:eastAsia="Times New Roman" w:hAnsi="Consolas" w:cs="Times New Roman"/>
+          <w:color w:val="D4D4D4"/>
+          <w:sz w:val="21"/>
+          <w:szCs w:val="21"/>
+        </w:rPr>
+        <w:t>(</w:t>
+      </w:r>
+      <w:proofErr w:type="spellStart"/>
+      <w:r>
+        <w:rPr>
+          <w:rFonts w:ascii="Consolas" w:eastAsia="Times New Roman" w:hAnsi="Consolas" w:cs="Times New Roman"/>
+          <w:color w:val="D4D4D4"/>
+          <w:sz w:val="21"/>
+          <w:szCs w:val="21"/>
+        </w:rPr>
+        <w:t>url</w:t>
+      </w:r>
+      <w:proofErr w:type="spellEnd"/>
+      <w:r>
+        <w:rPr>
+          <w:rFonts w:ascii="Consolas" w:eastAsia="Times New Roman" w:hAnsi="Consolas" w:cs="Times New Roman"/>
+          <w:color w:val="D4D4D4"/>
+          <w:sz w:val="21"/>
+          <w:szCs w:val="21"/>
+        </w:rPr>
+        <w:t>)</w:t>
       </w:r>
     </w:p>
     <w:p>
@@ -300,7 +391,47 @@
           <w:sz w:val="21"/>
           <w:szCs w:val="21"/>
         </w:rPr>
-        <w:t>contents = BeautifulSoup(result.text , </w:t>
+        <w:t>contents = </w:t>
+      </w:r>
+      <w:proofErr w:type="spellStart"/>
+      <w:r>
+        <w:rPr>
+          <w:rFonts w:ascii="Consolas" w:eastAsia="Times New Roman" w:hAnsi="Consolas" w:cs="Times New Roman"/>
+          <w:color w:val="D4D4D4"/>
+          <w:sz w:val="21"/>
+          <w:szCs w:val="21"/>
+        </w:rPr>
+        <w:t>BeautifulSoup</w:t>
+      </w:r>
+      <w:proofErr w:type="spellEnd"/>
+      <w:r>
+        <w:rPr>
+          <w:rFonts w:ascii="Consolas" w:eastAsia="Times New Roman" w:hAnsi="Consolas" w:cs="Times New Roman"/>
+          <w:color w:val="D4D4D4"/>
+          <w:sz w:val="21"/>
+          <w:szCs w:val="21"/>
+        </w:rPr>
+        <w:t>(</w:t>
+      </w:r>
+      <w:proofErr w:type="spellStart"/>
+      <w:r>
+        <w:rPr>
+          <w:rFonts w:ascii="Consolas" w:eastAsia="Times New Roman" w:hAnsi="Consolas" w:cs="Times New Roman"/>
+          <w:color w:val="D4D4D4"/>
+          <w:sz w:val="21"/>
+          <w:szCs w:val="21"/>
+        </w:rPr>
+        <w:t>result.text</w:t>
+      </w:r>
+      <w:proofErr w:type="spellEnd"/>
+      <w:r>
+        <w:rPr>
+          <w:rFonts w:ascii="Consolas" w:eastAsia="Times New Roman" w:hAnsi="Consolas" w:cs="Times New Roman"/>
+          <w:color w:val="D4D4D4"/>
+          <w:sz w:val="21"/>
+          <w:szCs w:val="21"/>
+        </w:rPr>
+        <w:t> , </w:t>
       </w:r>
       <w:r>
         <w:rPr>
@@ -309,7 +440,27 @@
           <w:sz w:val="21"/>
           <w:szCs w:val="21"/>
         </w:rPr>
-        <w:t>'html.parser'</w:t>
+        <w:t>'</w:t>
+      </w:r>
+      <w:proofErr w:type="spellStart"/>
+      <w:r>
+        <w:rPr>
+          <w:rFonts w:ascii="Consolas" w:eastAsia="Times New Roman" w:hAnsi="Consolas" w:cs="Times New Roman"/>
+          <w:color w:val="CE9178"/>
+          <w:sz w:val="21"/>
+          <w:szCs w:val="21"/>
+        </w:rPr>
+        <w:t>html.parser</w:t>
+      </w:r>
+      <w:proofErr w:type="spellEnd"/>
+      <w:r>
+        <w:rPr>
+          <w:rFonts w:ascii="Consolas" w:eastAsia="Times New Roman" w:hAnsi="Consolas" w:cs="Times New Roman"/>
+          <w:color w:val="CE9178"/>
+          <w:sz w:val="21"/>
+          <w:szCs w:val="21"/>
+        </w:rPr>
+        <w:t>'</w:t>
       </w:r>
       <w:r>
         <w:rPr>
@@ -345,14 +496,25 @@
           <w:lang w:bidi="fa-IR"/>
         </w:rPr>
       </w:pPr>
-      <w:r>
-        <w:rPr>
-          <w:rFonts w:ascii="Consolas" w:eastAsia="Times New Roman" w:hAnsi="Consolas" w:cs="Times New Roman"/>
-          <w:color w:val="D4D4D4"/>
-          <w:sz w:val="21"/>
-          <w:szCs w:val="21"/>
-        </w:rPr>
-        <w:t>contents.find(</w:t>
+      <w:proofErr w:type="spellStart"/>
+      <w:r>
+        <w:rPr>
+          <w:rFonts w:ascii="Consolas" w:eastAsia="Times New Roman" w:hAnsi="Consolas" w:cs="Times New Roman"/>
+          <w:color w:val="D4D4D4"/>
+          <w:sz w:val="21"/>
+          <w:szCs w:val="21"/>
+        </w:rPr>
+        <w:t>contents.find</w:t>
+      </w:r>
+      <w:proofErr w:type="spellEnd"/>
+      <w:r>
+        <w:rPr>
+          <w:rFonts w:ascii="Consolas" w:eastAsia="Times New Roman" w:hAnsi="Consolas" w:cs="Times New Roman"/>
+          <w:color w:val="D4D4D4"/>
+          <w:sz w:val="21"/>
+          <w:szCs w:val="21"/>
+        </w:rPr>
+        <w:t>(</w:t>
       </w:r>
       <w:r>
         <w:rPr>
@@ -432,14 +594,25 @@
           <w:szCs w:val="21"/>
         </w:rPr>
       </w:pPr>
-      <w:r>
-        <w:rPr>
-          <w:rFonts w:ascii="Consolas" w:eastAsia="Times New Roman" w:hAnsi="Consolas" w:cs="Times New Roman"/>
-          <w:color w:val="D4D4D4"/>
-          <w:sz w:val="21"/>
-          <w:szCs w:val="21"/>
-        </w:rPr>
-        <w:t>contents.findAll(</w:t>
+      <w:proofErr w:type="spellStart"/>
+      <w:r>
+        <w:rPr>
+          <w:rFonts w:ascii="Consolas" w:eastAsia="Times New Roman" w:hAnsi="Consolas" w:cs="Times New Roman"/>
+          <w:color w:val="D4D4D4"/>
+          <w:sz w:val="21"/>
+          <w:szCs w:val="21"/>
+        </w:rPr>
+        <w:t>contents.findAll</w:t>
+      </w:r>
+      <w:proofErr w:type="spellEnd"/>
+      <w:r>
+        <w:rPr>
+          <w:rFonts w:ascii="Consolas" w:eastAsia="Times New Roman" w:hAnsi="Consolas" w:cs="Times New Roman"/>
+          <w:color w:val="D4D4D4"/>
+          <w:sz w:val="21"/>
+          <w:szCs w:val="21"/>
+        </w:rPr>
+        <w:t>(</w:t>
       </w:r>
       <w:r>
         <w:rPr>
@@ -530,14 +703,25 @@
           <w:rtl/>
         </w:rPr>
       </w:pPr>
-      <w:r>
-        <w:rPr>
-          <w:rFonts w:ascii="Consolas" w:eastAsia="Times New Roman" w:hAnsi="Consolas" w:cs="Times New Roman"/>
-          <w:color w:val="D4D4D4"/>
-          <w:sz w:val="21"/>
-          <w:szCs w:val="21"/>
-        </w:rPr>
-        <w:t>contents.find_all(</w:t>
+      <w:proofErr w:type="spellStart"/>
+      <w:r>
+        <w:rPr>
+          <w:rFonts w:ascii="Consolas" w:eastAsia="Times New Roman" w:hAnsi="Consolas" w:cs="Times New Roman"/>
+          <w:color w:val="D4D4D4"/>
+          <w:sz w:val="21"/>
+          <w:szCs w:val="21"/>
+        </w:rPr>
+        <w:t>contents.find_all</w:t>
+      </w:r>
+      <w:proofErr w:type="spellEnd"/>
+      <w:r>
+        <w:rPr>
+          <w:rFonts w:ascii="Consolas" w:eastAsia="Times New Roman" w:hAnsi="Consolas" w:cs="Times New Roman"/>
+          <w:color w:val="D4D4D4"/>
+          <w:sz w:val="21"/>
+          <w:szCs w:val="21"/>
+        </w:rPr>
+        <w:t>(</w:t>
       </w:r>
       <w:r>
         <w:rPr>
@@ -547,6 +731,553 @@
           <w:szCs w:val="21"/>
         </w:rPr>
         <w:t>'h2'</w:t>
+      </w:r>
+      <w:r>
+        <w:rPr>
+          <w:rFonts w:ascii="Consolas" w:eastAsia="Times New Roman" w:hAnsi="Consolas" w:cs="Times New Roman"/>
+          <w:color w:val="D4D4D4"/>
+          <w:sz w:val="21"/>
+          <w:szCs w:val="21"/>
+        </w:rPr>
+        <w:t>)</w:t>
+      </w:r>
+    </w:p>
+    <w:p>
+      <w:pPr>
+        <w:bidi/>
+        <w:rPr>
+          <w:rFonts w:ascii="Arial" w:hAnsi="Arial" w:cs="Arial"/>
+          <w:color w:val="000000"/>
+          <w:sz w:val="30"/>
+          <w:szCs w:val="30"/>
+        </w:rPr>
+      </w:pPr>
+    </w:p>
+    <w:p>
+      <w:pPr>
+        <w:bidi/>
+        <w:rPr>
+          <w:rFonts w:ascii="Arial" w:hAnsi="Arial" w:cs="Arial"/>
+          <w:color w:val="000000"/>
+          <w:sz w:val="30"/>
+          <w:szCs w:val="30"/>
+          <w:rtl/>
+        </w:rPr>
+      </w:pPr>
+      <w:r>
+        <w:rPr>
+          <w:rFonts w:ascii="Arial" w:hAnsi="Arial" w:cs="Arial"/>
+          <w:color w:val="000000"/>
+          <w:sz w:val="30"/>
+          <w:szCs w:val="30"/>
+          <w:rtl/>
+        </w:rPr>
+        <w:t>متدهای</w:t>
+      </w:r>
+      <w:r>
+        <w:rPr>
+          <w:rFonts w:ascii="Arial" w:hAnsi="Arial" w:cs="Arial"/>
+          <w:color w:val="000000"/>
+          <w:sz w:val="30"/>
+          <w:szCs w:val="30"/>
+        </w:rPr>
+        <w:t xml:space="preserve"> find </w:t>
+      </w:r>
+      <w:r>
+        <w:rPr>
+          <w:rFonts w:ascii="Arial" w:hAnsi="Arial" w:cs="Arial"/>
+          <w:color w:val="000000"/>
+          <w:sz w:val="30"/>
+          <w:szCs w:val="30"/>
+          <w:rtl/>
+        </w:rPr>
+        <w:t>و</w:t>
+      </w:r>
+      <w:r>
+        <w:rPr>
+          <w:rFonts w:ascii="Arial" w:hAnsi="Arial" w:cs="Arial"/>
+          <w:color w:val="000000"/>
+          <w:sz w:val="30"/>
+          <w:szCs w:val="30"/>
+        </w:rPr>
+        <w:t xml:space="preserve"> </w:t>
+      </w:r>
+      <w:proofErr w:type="spellStart"/>
+      <w:r>
+        <w:rPr>
+          <w:rFonts w:ascii="Arial" w:hAnsi="Arial" w:cs="Arial"/>
+          <w:color w:val="000000"/>
+          <w:sz w:val="30"/>
+          <w:szCs w:val="30"/>
+        </w:rPr>
+        <w:t>findAll</w:t>
+      </w:r>
+      <w:proofErr w:type="spellEnd"/>
+      <w:r>
+        <w:rPr>
+          <w:rFonts w:ascii="Arial" w:hAnsi="Arial" w:cs="Arial"/>
+          <w:color w:val="000000"/>
+          <w:sz w:val="30"/>
+          <w:szCs w:val="30"/>
+        </w:rPr>
+        <w:t xml:space="preserve"> </w:t>
+      </w:r>
+      <w:r>
+        <w:rPr>
+          <w:rFonts w:ascii="Arial" w:hAnsi="Arial" w:cs="Arial"/>
+          <w:color w:val="000000"/>
+          <w:sz w:val="30"/>
+          <w:szCs w:val="30"/>
+          <w:rtl/>
+        </w:rPr>
+        <w:t>در</w:t>
+      </w:r>
+      <w:r>
+        <w:rPr>
+          <w:rFonts w:ascii="Arial" w:hAnsi="Arial" w:cs="Arial"/>
+          <w:color w:val="000000"/>
+          <w:sz w:val="30"/>
+          <w:szCs w:val="30"/>
+        </w:rPr>
+        <w:t xml:space="preserve"> </w:t>
+      </w:r>
+      <w:proofErr w:type="spellStart"/>
+      <w:r>
+        <w:rPr>
+          <w:rFonts w:ascii="Arial" w:hAnsi="Arial" w:cs="Arial"/>
+          <w:color w:val="000000"/>
+          <w:sz w:val="30"/>
+          <w:szCs w:val="30"/>
+        </w:rPr>
+        <w:t>beautifulsoup</w:t>
+      </w:r>
+      <w:proofErr w:type="spellEnd"/>
+      <w:r>
+        <w:rPr>
+          <w:rFonts w:ascii="Arial" w:hAnsi="Arial" w:cs="Arial"/>
+          <w:color w:val="000000"/>
+          <w:sz w:val="30"/>
+          <w:szCs w:val="30"/>
+        </w:rPr>
+        <w:t xml:space="preserve"> </w:t>
+      </w:r>
+      <w:r>
+        <w:rPr>
+          <w:rFonts w:ascii="Arial" w:hAnsi="Arial" w:cs="Arial"/>
+          <w:color w:val="000000"/>
+          <w:sz w:val="30"/>
+          <w:szCs w:val="30"/>
+          <w:rtl/>
+        </w:rPr>
+        <w:t>پایتون برای پیدا کردن المان های خاص از میان انبوهی از المان ها به کار میروند</w:t>
+      </w:r>
+    </w:p>
+    <w:p>
+      <w:pPr>
+        <w:bidi/>
+        <w:rPr>
+          <w:rFonts w:ascii="Arial" w:hAnsi="Arial" w:cs="Arial"/>
+          <w:color w:val="000000"/>
+          <w:sz w:val="30"/>
+          <w:szCs w:val="30"/>
+        </w:rPr>
+      </w:pPr>
+    </w:p>
+    <w:p>
+      <w:pPr>
+        <w:bidi/>
+        <w:rPr>
+          <w:rFonts w:ascii="Arial" w:hAnsi="Arial" w:cs="Arial"/>
+          <w:color w:val="000000"/>
+          <w:sz w:val="30"/>
+          <w:szCs w:val="30"/>
+          <w:lang w:bidi="fa-IR"/>
+        </w:rPr>
+      </w:pPr>
+      <w:r>
+        <w:rPr>
+          <w:rFonts w:ascii="Arial" w:hAnsi="Arial" w:cs="Arial" w:hint="cs"/>
+          <w:color w:val="000000"/>
+          <w:sz w:val="30"/>
+          <w:szCs w:val="30"/>
+          <w:rtl/>
+          <w:lang w:bidi="fa-IR"/>
+        </w:rPr>
+        <w:t xml:space="preserve">برگرداندن تمام تگ های </w:t>
+      </w:r>
+      <w:r>
+        <w:rPr>
+          <w:rFonts w:ascii="Arial" w:hAnsi="Arial" w:cs="Arial"/>
+          <w:color w:val="000000"/>
+          <w:sz w:val="30"/>
+          <w:szCs w:val="30"/>
+          <w:lang w:bidi="fa-IR"/>
+        </w:rPr>
+        <w:t>h1</w:t>
+      </w:r>
+      <w:r>
+        <w:rPr>
+          <w:rFonts w:ascii="Arial" w:hAnsi="Arial" w:cs="Arial" w:hint="cs"/>
+          <w:color w:val="000000"/>
+          <w:sz w:val="30"/>
+          <w:szCs w:val="30"/>
+          <w:rtl/>
+          <w:lang w:bidi="fa-IR"/>
+        </w:rPr>
+        <w:t xml:space="preserve"> و </w:t>
+      </w:r>
+      <w:r>
+        <w:rPr>
+          <w:rFonts w:ascii="Arial" w:hAnsi="Arial" w:cs="Arial"/>
+          <w:color w:val="000000"/>
+          <w:sz w:val="30"/>
+          <w:szCs w:val="30"/>
+          <w:lang w:bidi="fa-IR"/>
+        </w:rPr>
+        <w:t>h2</w:t>
+      </w:r>
+      <w:r>
+        <w:rPr>
+          <w:rFonts w:ascii="Arial" w:hAnsi="Arial" w:cs="Arial" w:hint="cs"/>
+          <w:color w:val="000000"/>
+          <w:sz w:val="30"/>
+          <w:szCs w:val="30"/>
+          <w:rtl/>
+          <w:lang w:bidi="fa-IR"/>
+        </w:rPr>
+        <w:t xml:space="preserve"> </w:t>
+      </w:r>
+    </w:p>
+    <w:p>
+      <w:pPr>
+        <w:shd w:val="clear" w:color="auto" w:fill="1E1E1E"/>
+        <w:spacing w:after="0" w:line="285" w:lineRule="atLeast"/>
+        <w:rPr>
+          <w:rFonts w:ascii="Consolas" w:eastAsia="Times New Roman" w:hAnsi="Consolas" w:cs="Times New Roman"/>
+          <w:color w:val="D4D4D4"/>
+          <w:sz w:val="21"/>
+          <w:szCs w:val="21"/>
+        </w:rPr>
+      </w:pPr>
+      <w:r>
+        <w:rPr>
+          <w:rFonts w:ascii="Consolas" w:eastAsia="Times New Roman" w:hAnsi="Consolas" w:cs="Times New Roman"/>
+          <w:color w:val="C586C0"/>
+          <w:sz w:val="21"/>
+          <w:szCs w:val="21"/>
+        </w:rPr>
+        <w:t>for</w:t>
+      </w:r>
+      <w:r>
+        <w:rPr>
+          <w:rFonts w:ascii="Consolas" w:eastAsia="Times New Roman" w:hAnsi="Consolas" w:cs="Times New Roman"/>
+          <w:color w:val="D4D4D4"/>
+          <w:sz w:val="21"/>
+          <w:szCs w:val="21"/>
+        </w:rPr>
+        <w:t> content </w:t>
+      </w:r>
+      <w:r>
+        <w:rPr>
+          <w:rFonts w:ascii="Consolas" w:eastAsia="Times New Roman" w:hAnsi="Consolas" w:cs="Times New Roman"/>
+          <w:color w:val="C586C0"/>
+          <w:sz w:val="21"/>
+          <w:szCs w:val="21"/>
+        </w:rPr>
+        <w:t>in</w:t>
+      </w:r>
+      <w:r>
+        <w:rPr>
+          <w:rFonts w:ascii="Consolas" w:eastAsia="Times New Roman" w:hAnsi="Consolas" w:cs="Times New Roman"/>
+          <w:color w:val="D4D4D4"/>
+          <w:sz w:val="21"/>
+          <w:szCs w:val="21"/>
+        </w:rPr>
+        <w:t> </w:t>
+      </w:r>
+      <w:proofErr w:type="spellStart"/>
+      <w:r>
+        <w:rPr>
+          <w:rFonts w:ascii="Consolas" w:eastAsia="Times New Roman" w:hAnsi="Consolas" w:cs="Times New Roman"/>
+          <w:color w:val="D4D4D4"/>
+          <w:sz w:val="21"/>
+          <w:szCs w:val="21"/>
+        </w:rPr>
+        <w:t>contents.findAll</w:t>
+      </w:r>
+      <w:proofErr w:type="spellEnd"/>
+      <w:r>
+        <w:rPr>
+          <w:rFonts w:ascii="Consolas" w:eastAsia="Times New Roman" w:hAnsi="Consolas" w:cs="Times New Roman"/>
+          <w:color w:val="D4D4D4"/>
+          <w:sz w:val="21"/>
+          <w:szCs w:val="21"/>
+        </w:rPr>
+        <w:t>([</w:t>
+      </w:r>
+      <w:r>
+        <w:rPr>
+          <w:rFonts w:ascii="Consolas" w:eastAsia="Times New Roman" w:hAnsi="Consolas" w:cs="Times New Roman"/>
+          <w:color w:val="CE9178"/>
+          <w:sz w:val="21"/>
+          <w:szCs w:val="21"/>
+        </w:rPr>
+        <w:t>'h1'</w:t>
+      </w:r>
+      <w:r>
+        <w:rPr>
+          <w:rFonts w:ascii="Consolas" w:eastAsia="Times New Roman" w:hAnsi="Consolas" w:cs="Times New Roman"/>
+          <w:color w:val="D4D4D4"/>
+          <w:sz w:val="21"/>
+          <w:szCs w:val="21"/>
+        </w:rPr>
+        <w:t>,</w:t>
+      </w:r>
+      <w:r>
+        <w:rPr>
+          <w:rFonts w:ascii="Consolas" w:eastAsia="Times New Roman" w:hAnsi="Consolas" w:cs="Times New Roman"/>
+          <w:color w:val="CE9178"/>
+          <w:sz w:val="21"/>
+          <w:szCs w:val="21"/>
+        </w:rPr>
+        <w:t>'h2'</w:t>
+      </w:r>
+      <w:r>
+        <w:rPr>
+          <w:rFonts w:ascii="Consolas" w:eastAsia="Times New Roman" w:hAnsi="Consolas" w:cs="Times New Roman"/>
+          <w:color w:val="D4D4D4"/>
+          <w:sz w:val="21"/>
+          <w:szCs w:val="21"/>
+        </w:rPr>
+        <w:t>]):</w:t>
+      </w:r>
+    </w:p>
+    <w:p>
+      <w:pPr>
+        <w:shd w:val="clear" w:color="auto" w:fill="1E1E1E"/>
+        <w:spacing w:after="0" w:line="285" w:lineRule="atLeast"/>
+        <w:rPr>
+          <w:rFonts w:ascii="Arial" w:hAnsi="Arial" w:cs="Arial"/>
+          <w:color w:val="000000"/>
+          <w:sz w:val="30"/>
+          <w:szCs w:val="30"/>
+          <w:rtl/>
+          <w:lang w:bidi="fa-IR"/>
+        </w:rPr>
+      </w:pPr>
+      <w:r>
+        <w:rPr>
+          <w:rFonts w:ascii="Consolas" w:eastAsia="Times New Roman" w:hAnsi="Consolas" w:cs="Times New Roman"/>
+          <w:color w:val="D4D4D4"/>
+          <w:sz w:val="21"/>
+          <w:szCs w:val="21"/>
+        </w:rPr>
+        <w:t>    </w:t>
+      </w:r>
+      <w:r>
+        <w:rPr>
+          <w:rFonts w:ascii="Consolas" w:eastAsia="Times New Roman" w:hAnsi="Consolas" w:cs="Times New Roman"/>
+          <w:color w:val="DCDCAA"/>
+          <w:sz w:val="21"/>
+          <w:szCs w:val="21"/>
+        </w:rPr>
+        <w:t>print</w:t>
+      </w:r>
+      <w:r>
+        <w:rPr>
+          <w:rFonts w:ascii="Consolas" w:eastAsia="Times New Roman" w:hAnsi="Consolas" w:cs="Times New Roman"/>
+          <w:color w:val="D4D4D4"/>
+          <w:sz w:val="21"/>
+          <w:szCs w:val="21"/>
+        </w:rPr>
+        <w:t>(content)</w:t>
+      </w:r>
+      <w:r>
+        <w:rPr>
+          <w:rFonts w:ascii="Arial" w:hAnsi="Arial" w:cs="Arial" w:hint="cs"/>
+          <w:color w:val="000000"/>
+          <w:sz w:val="30"/>
+          <w:szCs w:val="30"/>
+          <w:rtl/>
+          <w:lang w:bidi="fa-IR"/>
+        </w:rPr>
+        <w:t xml:space="preserve"> </w:t>
+      </w:r>
+    </w:p>
+    <w:p>
+      <w:pPr>
+        <w:bidi/>
+        <w:rPr>
+          <w:rFonts w:ascii="Arial" w:hAnsi="Arial" w:cs="Arial"/>
+          <w:color w:val="000000"/>
+          <w:sz w:val="30"/>
+          <w:szCs w:val="30"/>
+          <w:rtl/>
+          <w:lang w:bidi="fa-IR"/>
+        </w:rPr>
+      </w:pPr>
+    </w:p>
+    <w:p>
+      <w:pPr>
+        <w:bidi/>
+        <w:rPr>
+          <w:rFonts w:ascii="Arial" w:hAnsi="Arial" w:cs="Arial"/>
+          <w:color w:val="000000"/>
+          <w:sz w:val="30"/>
+          <w:szCs w:val="30"/>
+          <w:rtl/>
+          <w:lang w:bidi="fa-IR"/>
+        </w:rPr>
+      </w:pPr>
+      <w:r>
+        <w:rPr>
+          <w:rFonts w:ascii="Arial" w:hAnsi="Arial" w:cs="Arial" w:hint="cs"/>
+          <w:color w:val="000000"/>
+          <w:sz w:val="30"/>
+          <w:szCs w:val="30"/>
+          <w:rtl/>
+          <w:lang w:bidi="fa-IR"/>
+        </w:rPr>
+        <w:t xml:space="preserve">به دلیل اینکه کلمه </w:t>
+      </w:r>
+      <w:r>
+        <w:rPr>
+          <w:rFonts w:ascii="Arial" w:hAnsi="Arial" w:cs="Arial"/>
+          <w:color w:val="000000"/>
+          <w:sz w:val="30"/>
+          <w:szCs w:val="30"/>
+          <w:lang w:bidi="fa-IR"/>
+        </w:rPr>
+        <w:t>class</w:t>
+      </w:r>
+      <w:r>
+        <w:rPr>
+          <w:rFonts w:ascii="Arial" w:hAnsi="Arial" w:cs="Arial" w:hint="cs"/>
+          <w:color w:val="000000"/>
+          <w:sz w:val="30"/>
+          <w:szCs w:val="30"/>
+          <w:rtl/>
+          <w:lang w:bidi="fa-IR"/>
+        </w:rPr>
+        <w:t xml:space="preserve"> در پایتون یک کلمه رزرو شده میباشد برای پیدا کردن بر اساس </w:t>
+      </w:r>
+      <w:r>
+        <w:rPr>
+          <w:rFonts w:ascii="Arial" w:hAnsi="Arial" w:cs="Arial"/>
+          <w:color w:val="000000"/>
+          <w:sz w:val="30"/>
+          <w:szCs w:val="30"/>
+          <w:lang w:bidi="fa-IR"/>
+        </w:rPr>
+        <w:t>class</w:t>
+      </w:r>
+      <w:r>
+        <w:rPr>
+          <w:rFonts w:ascii="Arial" w:hAnsi="Arial" w:cs="Arial" w:hint="cs"/>
+          <w:color w:val="000000"/>
+          <w:sz w:val="30"/>
+          <w:szCs w:val="30"/>
+          <w:rtl/>
+          <w:lang w:bidi="fa-IR"/>
+        </w:rPr>
+        <w:t xml:space="preserve"> باید اینگونه کد بنویسیم :</w:t>
+      </w:r>
+    </w:p>
+    <w:p>
+      <w:pPr>
+        <w:shd w:val="clear" w:color="auto" w:fill="1E1E1E"/>
+        <w:spacing w:after="0" w:line="285" w:lineRule="atLeast"/>
+        <w:rPr>
+          <w:rFonts w:ascii="Consolas" w:eastAsia="Times New Roman" w:hAnsi="Consolas" w:cs="Times New Roman"/>
+          <w:color w:val="D4D4D4"/>
+          <w:sz w:val="21"/>
+          <w:szCs w:val="21"/>
+        </w:rPr>
+      </w:pPr>
+      <w:proofErr w:type="spellStart"/>
+      <w:r>
+        <w:rPr>
+          <w:rFonts w:ascii="Consolas" w:eastAsia="Times New Roman" w:hAnsi="Consolas" w:cs="Times New Roman"/>
+          <w:color w:val="D4D4D4"/>
+          <w:sz w:val="21"/>
+          <w:szCs w:val="21"/>
+        </w:rPr>
+        <w:t>contents.find</w:t>
+      </w:r>
+      <w:proofErr w:type="spellEnd"/>
+      <w:r>
+        <w:rPr>
+          <w:rFonts w:ascii="Consolas" w:eastAsia="Times New Roman" w:hAnsi="Consolas" w:cs="Times New Roman"/>
+          <w:color w:val="D4D4D4"/>
+          <w:sz w:val="21"/>
+          <w:szCs w:val="21"/>
+        </w:rPr>
+        <w:t>(</w:t>
+      </w:r>
+      <w:r>
+        <w:rPr>
+          <w:rFonts w:ascii="Consolas" w:eastAsia="Times New Roman" w:hAnsi="Consolas" w:cs="Times New Roman"/>
+          <w:color w:val="CE9178"/>
+          <w:sz w:val="21"/>
+          <w:szCs w:val="21"/>
+        </w:rPr>
+        <w:t>''</w:t>
+      </w:r>
+      <w:r>
+        <w:rPr>
+          <w:rFonts w:ascii="Consolas" w:eastAsia="Times New Roman" w:hAnsi="Consolas" w:cs="Times New Roman"/>
+          <w:color w:val="D4D4D4"/>
+          <w:sz w:val="21"/>
+          <w:szCs w:val="21"/>
+        </w:rPr>
+        <w:t> , </w:t>
+      </w:r>
+      <w:r>
+        <w:rPr>
+          <w:rFonts w:ascii="Consolas" w:eastAsia="Times New Roman" w:hAnsi="Consolas" w:cs="Times New Roman"/>
+          <w:color w:val="9CDCFE"/>
+          <w:sz w:val="21"/>
+          <w:szCs w:val="21"/>
+        </w:rPr>
+        <w:t>class_</w:t>
+      </w:r>
+      <w:r>
+        <w:rPr>
+          <w:rFonts w:ascii="Consolas" w:eastAsia="Times New Roman" w:hAnsi="Consolas" w:cs="Times New Roman"/>
+          <w:color w:val="D4D4D4"/>
+          <w:sz w:val="21"/>
+          <w:szCs w:val="21"/>
+        </w:rPr>
+        <w:t>=</w:t>
+      </w:r>
+      <w:r>
+        <w:rPr>
+          <w:rFonts w:ascii="Consolas" w:eastAsia="Times New Roman" w:hAnsi="Consolas" w:cs="Times New Roman"/>
+          <w:color w:val="CE9178"/>
+          <w:sz w:val="21"/>
+          <w:szCs w:val="21"/>
+        </w:rPr>
+        <w:t>'</w:t>
+      </w:r>
+      <w:proofErr w:type="spellStart"/>
+      <w:r>
+        <w:rPr>
+          <w:rFonts w:ascii="Consolas" w:eastAsia="Times New Roman" w:hAnsi="Consolas" w:cs="Times New Roman"/>
+          <w:color w:val="CE9178"/>
+          <w:sz w:val="21"/>
+          <w:szCs w:val="21"/>
+        </w:rPr>
+        <w:t>vevent</w:t>
+      </w:r>
+      <w:proofErr w:type="spellEnd"/>
+      <w:r>
+        <w:rPr>
+          <w:rFonts w:ascii="Consolas" w:eastAsia="Times New Roman" w:hAnsi="Consolas" w:cs="Times New Roman"/>
+          <w:color w:val="CE9178"/>
+          <w:sz w:val="21"/>
+          <w:szCs w:val="21"/>
+        </w:rPr>
+        <w:t>'</w:t>
       </w:r>
       <w:r>
         <w:rPr>
@@ -562,6 +1293,57 @@
       <w:pPr>
         <w:bidi/>
         <w:jc w:val="right"/>
+        <w:rPr>
+          <w:rFonts w:ascii="Arial" w:hAnsi="Arial" w:cs="Arial"/>
+          <w:color w:val="000000"/>
+          <w:sz w:val="30"/>
+          <w:szCs w:val="30"/>
+          <w:rtl/>
+          <w:lang w:bidi="fa-IR"/>
+        </w:rPr>
+      </w:pPr>
+    </w:p>
+    <w:p>
+      <w:pPr>
+        <w:bidi/>
+        <w:jc w:val="right"/>
+        <w:rPr>
+          <w:rFonts w:ascii="Arial" w:hAnsi="Arial" w:cs="Arial"/>
+          <w:color w:val="000000"/>
+          <w:sz w:val="30"/>
+          <w:szCs w:val="30"/>
+          <w:rtl/>
+          <w:lang w:bidi="fa-IR"/>
+        </w:rPr>
+      </w:pPr>
+    </w:p>
+    <w:p>
+      <w:pPr>
+        <w:bidi/>
+        <w:rPr>
+          <w:rFonts w:ascii="Arial" w:hAnsi="Arial" w:cs="Arial" w:hint="cs"/>
+          <w:color w:val="000000"/>
+          <w:sz w:val="30"/>
+          <w:szCs w:val="30"/>
+          <w:rtl/>
+          <w:lang w:bidi="fa-IR"/>
+        </w:rPr>
+      </w:pPr>
+    </w:p>
+    <w:p>
+      <w:pPr>
+        <w:bidi/>
+        <w:rPr>
+          <w:rFonts w:ascii="Arial" w:hAnsi="Arial" w:cs="Arial"/>
+          <w:color w:val="000000"/>
+          <w:sz w:val="30"/>
+          <w:szCs w:val="30"/>
+        </w:rPr>
+      </w:pPr>
+    </w:p>
+    <w:p>
+      <w:pPr>
+        <w:bidi/>
         <w:rPr>
           <w:sz w:val="28"/>
           <w:szCs w:val="28"/>

</xml_diff>